<commit_message>
användare längst ner i tabeller
</commit_message>
<xml_diff>
--- a/Prototypdokumentation.docx
+++ b/Prototypdokumentation.docx
@@ -112,6 +112,7 @@
                                 <w:dataBinding w:prefixMappings="xmlns:ns0='http://schemas.openxmlformats.org/package/2006/metadata/core-properties' xmlns:ns1='http://purl.org/dc/elements/1.1/'" w:xpath="/ns0:coreProperties[1]/ns1:title[1]" w:storeItemID="{6C3C8BC8-F283-45AE-878A-BAB7291924A1}"/>
                                 <w:text/>
                               </w:sdtPr>
+                              <w:sdtEndPr/>
                               <w:sdtContent>
                                 <w:r>
                                   <w:rPr>
@@ -150,6 +151,7 @@
                                 <w:dataBinding w:prefixMappings="xmlns:ns0='http://schemas.openxmlformats.org/package/2006/metadata/core-properties' xmlns:ns1='http://purl.org/dc/elements/1.1/'" w:xpath="/ns0:coreProperties[1]/ns1:subject[1]" w:storeItemID="{6C3C8BC8-F283-45AE-878A-BAB7291924A1}"/>
                                 <w:text/>
                               </w:sdtPr>
+                              <w:sdtEndPr/>
                               <w:sdtContent>
                                 <w:r>
                                   <w:rPr>
@@ -344,7 +346,7 @@
                                     <pic:cNvPicPr/>
                                   </pic:nvPicPr>
                                   <pic:blipFill>
-                                    <a:blip r:embed="rId10">
+                                    <a:blip r:embed="rId11">
                                       <a:extLst>
                                         <a:ext uri="{28A0092B-C50C-407E-A947-70E740481C1C}">
                                           <a14:useLocalDpi xmlns:a14="http://schemas.microsoft.com/office/drawing/2010/main" val="0"/>
@@ -465,6 +467,7 @@
                                 <w:id w:val="280430085"/>
                                 <w:text/>
                               </w:sdtPr>
+                              <w:sdtEndPr/>
                               <w:sdtContent>
                                 <w:r>
                                   <w:rPr>
@@ -592,6 +595,7 @@
             <w:docPartUnique/>
           </w:docPartObj>
         </w:sdtPr>
+        <w:sdtEndPr/>
         <w:sdtContent>
           <w:r>
             <w:rPr>
@@ -999,10 +1003,13 @@
             <w:pStyle w:val="TOCHeading"/>
           </w:pPr>
           <w:r>
-            <w:t>Contents</w:t>
+            <w:t>Cont</w:t>
           </w:r>
           <w:bookmarkStart w:id="0" w:name="_GoBack"/>
           <w:bookmarkEnd w:id="0"/>
+          <w:r>
+            <w:t>ents</w:t>
+          </w:r>
         </w:p>
         <w:p>
           <w:pPr>
@@ -1031,7 +1038,7 @@
           <w:r>
             <w:fldChar w:fldCharType="separate"/>
           </w:r>
-          <w:hyperlink w:anchor="_Toc468529918" w:history="1">
+          <w:hyperlink w:anchor="_Toc468699614" w:history="1">
             <w:r>
               <w:rPr>
                 <w:rStyle w:val="Hyperlink"/>
@@ -1059,7 +1066,7 @@
                 <w:noProof/>
                 <w:webHidden/>
               </w:rPr>
-              <w:instrText xml:space="preserve"> PAGEREF _Toc468529918 \h </w:instrText>
+              <w:instrText xml:space="preserve"> PAGEREF _Toc468699614 \h </w:instrText>
             </w:r>
             <w:r>
               <w:rPr>
@@ -1105,7 +1112,7 @@
               <w:lang w:eastAsia="sv-SE"/>
             </w:rPr>
           </w:pPr>
-          <w:hyperlink w:anchor="_Toc468529919" w:history="1">
+          <w:hyperlink w:anchor="_Toc468699615" w:history="1">
             <w:r>
               <w:rPr>
                 <w:rStyle w:val="Hyperlink"/>
@@ -1133,7 +1140,7 @@
                 <w:noProof/>
                 <w:webHidden/>
               </w:rPr>
-              <w:instrText xml:space="preserve"> PAGEREF _Toc468529919 \h </w:instrText>
+              <w:instrText xml:space="preserve"> PAGEREF _Toc468699615 \h </w:instrText>
             </w:r>
             <w:r>
               <w:rPr>
@@ -1179,7 +1186,7 @@
               <w:lang w:eastAsia="sv-SE"/>
             </w:rPr>
           </w:pPr>
-          <w:hyperlink w:anchor="_Toc468529920" w:history="1">
+          <w:hyperlink w:anchor="_Toc468699616" w:history="1">
             <w:r>
               <w:rPr>
                 <w:rStyle w:val="Hyperlink"/>
@@ -1207,7 +1214,7 @@
                 <w:noProof/>
                 <w:webHidden/>
               </w:rPr>
-              <w:instrText xml:space="preserve"> PAGEREF _Toc468529920 \h </w:instrText>
+              <w:instrText xml:space="preserve"> PAGEREF _Toc468699616 \h </w:instrText>
             </w:r>
             <w:r>
               <w:rPr>
@@ -1253,7 +1260,7 @@
               <w:lang w:eastAsia="sv-SE"/>
             </w:rPr>
           </w:pPr>
-          <w:hyperlink w:anchor="_Toc468529921" w:history="1">
+          <w:hyperlink w:anchor="_Toc468699617" w:history="1">
             <w:r>
               <w:rPr>
                 <w:rStyle w:val="Hyperlink"/>
@@ -1281,7 +1288,7 @@
                 <w:noProof/>
                 <w:webHidden/>
               </w:rPr>
-              <w:instrText xml:space="preserve"> PAGEREF _Toc468529921 \h </w:instrText>
+              <w:instrText xml:space="preserve"> PAGEREF _Toc468699617 \h </w:instrText>
             </w:r>
             <w:r>
               <w:rPr>
@@ -1327,7 +1334,7 @@
               <w:lang w:eastAsia="sv-SE"/>
             </w:rPr>
           </w:pPr>
-          <w:hyperlink w:anchor="_Toc468529922" w:history="1">
+          <w:hyperlink w:anchor="_Toc468699618" w:history="1">
             <w:r>
               <w:rPr>
                 <w:rStyle w:val="Hyperlink"/>
@@ -1355,7 +1362,7 @@
                 <w:noProof/>
                 <w:webHidden/>
               </w:rPr>
-              <w:instrText xml:space="preserve"> PAGEREF _Toc468529922 \h </w:instrText>
+              <w:instrText xml:space="preserve"> PAGEREF _Toc468699618 \h </w:instrText>
             </w:r>
             <w:r>
               <w:rPr>
@@ -1401,7 +1408,7 @@
               <w:lang w:eastAsia="sv-SE"/>
             </w:rPr>
           </w:pPr>
-          <w:hyperlink w:anchor="_Toc468529923" w:history="1">
+          <w:hyperlink w:anchor="_Toc468699619" w:history="1">
             <w:r>
               <w:rPr>
                 <w:rStyle w:val="Hyperlink"/>
@@ -1429,7 +1436,7 @@
                 <w:noProof/>
                 <w:webHidden/>
               </w:rPr>
-              <w:instrText xml:space="preserve"> PAGEREF _Toc468529923 \h </w:instrText>
+              <w:instrText xml:space="preserve"> PAGEREF _Toc468699619 \h </w:instrText>
             </w:r>
             <w:r>
               <w:rPr>
@@ -1475,7 +1482,7 @@
               <w:lang w:eastAsia="sv-SE"/>
             </w:rPr>
           </w:pPr>
-          <w:hyperlink w:anchor="_Toc468529924" w:history="1">
+          <w:hyperlink w:anchor="_Toc468699620" w:history="1">
             <w:r>
               <w:rPr>
                 <w:rStyle w:val="Hyperlink"/>
@@ -1503,7 +1510,7 @@
                 <w:noProof/>
                 <w:webHidden/>
               </w:rPr>
-              <w:instrText xml:space="preserve"> PAGEREF _Toc468529924 \h </w:instrText>
+              <w:instrText xml:space="preserve"> PAGEREF _Toc468699620 \h </w:instrText>
             </w:r>
             <w:r>
               <w:rPr>
@@ -1549,7 +1556,7 @@
               <w:lang w:eastAsia="sv-SE"/>
             </w:rPr>
           </w:pPr>
-          <w:hyperlink w:anchor="_Toc468529925" w:history="1">
+          <w:hyperlink w:anchor="_Toc468699621" w:history="1">
             <w:r>
               <w:rPr>
                 <w:rStyle w:val="Hyperlink"/>
@@ -1577,7 +1584,7 @@
                 <w:noProof/>
                 <w:webHidden/>
               </w:rPr>
-              <w:instrText xml:space="preserve"> PAGEREF _Toc468529925 \h </w:instrText>
+              <w:instrText xml:space="preserve"> PAGEREF _Toc468699621 \h </w:instrText>
             </w:r>
             <w:r>
               <w:rPr>
@@ -1623,7 +1630,7 @@
               <w:lang w:eastAsia="sv-SE"/>
             </w:rPr>
           </w:pPr>
-          <w:hyperlink w:anchor="_Toc468529926" w:history="1">
+          <w:hyperlink w:anchor="_Toc468699622" w:history="1">
             <w:r>
               <w:rPr>
                 <w:rStyle w:val="Hyperlink"/>
@@ -1651,7 +1658,7 @@
                 <w:noProof/>
                 <w:webHidden/>
               </w:rPr>
-              <w:instrText xml:space="preserve"> PAGEREF _Toc468529926 \h </w:instrText>
+              <w:instrText xml:space="preserve"> PAGEREF _Toc468699622 \h </w:instrText>
             </w:r>
             <w:r>
               <w:rPr>
@@ -1697,7 +1704,7 @@
               <w:lang w:eastAsia="sv-SE"/>
             </w:rPr>
           </w:pPr>
-          <w:hyperlink w:anchor="_Toc468529927" w:history="1">
+          <w:hyperlink w:anchor="_Toc468699623" w:history="1">
             <w:r>
               <w:rPr>
                 <w:rStyle w:val="Hyperlink"/>
@@ -1725,7 +1732,7 @@
                 <w:noProof/>
                 <w:webHidden/>
               </w:rPr>
-              <w:instrText xml:space="preserve"> PAGEREF _Toc468529927 \h </w:instrText>
+              <w:instrText xml:space="preserve"> PAGEREF _Toc468699623 \h </w:instrText>
             </w:r>
             <w:r>
               <w:rPr>
@@ -1771,14 +1778,14 @@
               <w:lang w:eastAsia="sv-SE"/>
             </w:rPr>
           </w:pPr>
-          <w:hyperlink w:anchor="_Toc468529928" w:history="1">
+          <w:hyperlink w:anchor="_Toc468699624" w:history="1">
             <w:r>
               <w:rPr>
                 <w:rStyle w:val="Hyperlink"/>
                 <w:b/>
                 <w:noProof/>
               </w:rPr>
-              <w:t>3.1 Lösningsförslag</w:t>
+              <w:t>3.1 Användningen utav affärssystemet</w:t>
             </w:r>
             <w:r>
               <w:rPr>
@@ -1799,7 +1806,7 @@
                 <w:noProof/>
                 <w:webHidden/>
               </w:rPr>
-              <w:instrText xml:space="preserve"> PAGEREF _Toc468529928 \h </w:instrText>
+              <w:instrText xml:space="preserve"> PAGEREF _Toc468699624 \h </w:instrText>
             </w:r>
             <w:r>
               <w:rPr>
@@ -1845,7 +1852,7 @@
               <w:lang w:eastAsia="sv-SE"/>
             </w:rPr>
           </w:pPr>
-          <w:hyperlink w:anchor="_Toc468529929" w:history="1">
+          <w:hyperlink w:anchor="_Toc468699625" w:history="1">
             <w:r>
               <w:rPr>
                 <w:rStyle w:val="Hyperlink"/>
@@ -1873,7 +1880,7 @@
                 <w:noProof/>
                 <w:webHidden/>
               </w:rPr>
-              <w:instrText xml:space="preserve"> PAGEREF _Toc468529929 \h </w:instrText>
+              <w:instrText xml:space="preserve"> PAGEREF _Toc468699625 \h </w:instrText>
             </w:r>
             <w:r>
               <w:rPr>
@@ -1919,7 +1926,7 @@
               <w:lang w:eastAsia="sv-SE"/>
             </w:rPr>
           </w:pPr>
-          <w:hyperlink w:anchor="_Toc468529930" w:history="1">
+          <w:hyperlink w:anchor="_Toc468699626" w:history="1">
             <w:r>
               <w:rPr>
                 <w:rStyle w:val="Hyperlink"/>
@@ -1947,7 +1954,7 @@
                 <w:noProof/>
                 <w:webHidden/>
               </w:rPr>
-              <w:instrText xml:space="preserve"> PAGEREF _Toc468529930 \h </w:instrText>
+              <w:instrText xml:space="preserve"> PAGEREF _Toc468699626 \h </w:instrText>
             </w:r>
             <w:r>
               <w:rPr>
@@ -1993,7 +2000,7 @@
               <w:lang w:eastAsia="sv-SE"/>
             </w:rPr>
           </w:pPr>
-          <w:hyperlink w:anchor="_Toc468529931" w:history="1">
+          <w:hyperlink w:anchor="_Toc468699627" w:history="1">
             <w:r>
               <w:rPr>
                 <w:rStyle w:val="Hyperlink"/>
@@ -2021,7 +2028,7 @@
                 <w:noProof/>
                 <w:webHidden/>
               </w:rPr>
-              <w:instrText xml:space="preserve"> PAGEREF _Toc468529931 \h </w:instrText>
+              <w:instrText xml:space="preserve"> PAGEREF _Toc468699627 \h </w:instrText>
             </w:r>
             <w:r>
               <w:rPr>
@@ -2067,7 +2074,7 @@
               <w:lang w:eastAsia="sv-SE"/>
             </w:rPr>
           </w:pPr>
-          <w:hyperlink w:anchor="_Toc468529932" w:history="1">
+          <w:hyperlink w:anchor="_Toc468699628" w:history="1">
             <w:r>
               <w:rPr>
                 <w:rStyle w:val="Hyperlink"/>
@@ -2095,7 +2102,7 @@
                 <w:noProof/>
                 <w:webHidden/>
               </w:rPr>
-              <w:instrText xml:space="preserve"> PAGEREF _Toc468529932 \h </w:instrText>
+              <w:instrText xml:space="preserve"> PAGEREF _Toc468699628 \h </w:instrText>
             </w:r>
             <w:r>
               <w:rPr>
@@ -2141,7 +2148,7 @@
               <w:lang w:eastAsia="sv-SE"/>
             </w:rPr>
           </w:pPr>
-          <w:hyperlink w:anchor="_Toc468529933" w:history="1">
+          <w:hyperlink w:anchor="_Toc468699629" w:history="1">
             <w:r>
               <w:rPr>
                 <w:rStyle w:val="Hyperlink"/>
@@ -2169,7 +2176,7 @@
                 <w:noProof/>
                 <w:webHidden/>
               </w:rPr>
-              <w:instrText xml:space="preserve"> PAGEREF _Toc468529933 \h </w:instrText>
+              <w:instrText xml:space="preserve"> PAGEREF _Toc468699629 \h </w:instrText>
             </w:r>
             <w:r>
               <w:rPr>
@@ -2215,7 +2222,7 @@
               <w:lang w:eastAsia="sv-SE"/>
             </w:rPr>
           </w:pPr>
-          <w:hyperlink w:anchor="_Toc468529934" w:history="1">
+          <w:hyperlink w:anchor="_Toc468699630" w:history="1">
             <w:r>
               <w:rPr>
                 <w:rStyle w:val="Hyperlink"/>
@@ -2243,7 +2250,7 @@
                 <w:noProof/>
                 <w:webHidden/>
               </w:rPr>
-              <w:instrText xml:space="preserve"> PAGEREF _Toc468529934 \h </w:instrText>
+              <w:instrText xml:space="preserve"> PAGEREF _Toc468699630 \h </w:instrText>
             </w:r>
             <w:r>
               <w:rPr>
@@ -2289,7 +2296,7 @@
               <w:lang w:eastAsia="sv-SE"/>
             </w:rPr>
           </w:pPr>
-          <w:hyperlink w:anchor="_Toc468529935" w:history="1">
+          <w:hyperlink w:anchor="_Toc468699631" w:history="1">
             <w:r>
               <w:rPr>
                 <w:rStyle w:val="Hyperlink"/>
@@ -2317,7 +2324,7 @@
                 <w:noProof/>
                 <w:webHidden/>
               </w:rPr>
-              <w:instrText xml:space="preserve"> PAGEREF _Toc468529935 \h </w:instrText>
+              <w:instrText xml:space="preserve"> PAGEREF _Toc468699631 \h </w:instrText>
             </w:r>
             <w:r>
               <w:rPr>
@@ -2363,7 +2370,7 @@
               <w:lang w:eastAsia="sv-SE"/>
             </w:rPr>
           </w:pPr>
-          <w:hyperlink w:anchor="_Toc468529936" w:history="1">
+          <w:hyperlink w:anchor="_Toc468699632" w:history="1">
             <w:r>
               <w:rPr>
                 <w:rStyle w:val="Hyperlink"/>
@@ -2391,7 +2398,7 @@
                 <w:noProof/>
                 <w:webHidden/>
               </w:rPr>
-              <w:instrText xml:space="preserve"> PAGEREF _Toc468529936 \h </w:instrText>
+              <w:instrText xml:space="preserve"> PAGEREF _Toc468699632 \h </w:instrText>
             </w:r>
             <w:r>
               <w:rPr>
@@ -2437,7 +2444,7 @@
               <w:lang w:eastAsia="sv-SE"/>
             </w:rPr>
           </w:pPr>
-          <w:hyperlink w:anchor="_Toc468529937" w:history="1">
+          <w:hyperlink w:anchor="_Toc468699633" w:history="1">
             <w:r>
               <w:rPr>
                 <w:rStyle w:val="Hyperlink"/>
@@ -2465,7 +2472,7 @@
                 <w:noProof/>
                 <w:webHidden/>
               </w:rPr>
-              <w:instrText xml:space="preserve"> PAGEREF _Toc468529937 \h </w:instrText>
+              <w:instrText xml:space="preserve"> PAGEREF _Toc468699633 \h </w:instrText>
             </w:r>
             <w:r>
               <w:rPr>
@@ -2511,7 +2518,7 @@
               <w:lang w:eastAsia="sv-SE"/>
             </w:rPr>
           </w:pPr>
-          <w:hyperlink w:anchor="_Toc468529938" w:history="1">
+          <w:hyperlink w:anchor="_Toc468699634" w:history="1">
             <w:r>
               <w:rPr>
                 <w:rStyle w:val="Hyperlink"/>
@@ -2539,7 +2546,7 @@
                 <w:noProof/>
                 <w:webHidden/>
               </w:rPr>
-              <w:instrText xml:space="preserve"> PAGEREF _Toc468529938 \h </w:instrText>
+              <w:instrText xml:space="preserve"> PAGEREF _Toc468699634 \h </w:instrText>
             </w:r>
             <w:r>
               <w:rPr>
@@ -2593,9 +2600,9 @@
           <w:lang w:val="en-US"/>
         </w:rPr>
         <w:sectPr>
-          <w:headerReference w:type="default" r:id="rId11"/>
-          <w:footerReference w:type="default" r:id="rId12"/>
-          <w:footerReference w:type="first" r:id="rId13"/>
+          <w:headerReference w:type="default" r:id="rId12"/>
+          <w:footerReference w:type="default" r:id="rId13"/>
+          <w:footerReference w:type="first" r:id="rId14"/>
           <w:pgSz w:w="12240" w:h="15840"/>
           <w:pgMar w:top="1440" w:right="1800" w:bottom="1440" w:left="1800" w:header="720" w:footer="432" w:gutter="0"/>
           <w:pgNumType w:start="0"/>
@@ -2620,7 +2627,7 @@
           <w:b/>
         </w:rPr>
       </w:pPr>
-      <w:bookmarkStart w:id="1" w:name="_Toc468529918"/>
+      <w:bookmarkStart w:id="1" w:name="_Toc468699614"/>
       <w:r>
         <w:rPr>
           <w:b/>
@@ -2643,7 +2650,7 @@
           <w:sz w:val="24"/>
         </w:rPr>
       </w:pPr>
-      <w:bookmarkStart w:id="2" w:name="_Toc468529919"/>
+      <w:bookmarkStart w:id="2" w:name="_Toc468699615"/>
       <w:r>
         <w:rPr>
           <w:b/>
@@ -2743,7 +2750,7 @@
           <w:sz w:val="24"/>
         </w:rPr>
       </w:pPr>
-      <w:bookmarkStart w:id="3" w:name="_Toc468529920"/>
+      <w:bookmarkStart w:id="3" w:name="_Toc468699616"/>
       <w:r>
         <w:rPr>
           <w:b/>
@@ -2799,7 +2806,7 @@
           <w:sz w:val="24"/>
         </w:rPr>
       </w:pPr>
-      <w:bookmarkStart w:id="4" w:name="_Toc468529921"/>
+      <w:bookmarkStart w:id="4" w:name="_Toc468699617"/>
       <w:r>
         <w:rPr>
           <w:b/>
@@ -2837,7 +2844,7 @@
           <w:b/>
         </w:rPr>
       </w:pPr>
-      <w:bookmarkStart w:id="5" w:name="_Toc468529922"/>
+      <w:bookmarkStart w:id="5" w:name="_Toc468699618"/>
       <w:r>
         <w:rPr>
           <w:b/>
@@ -2860,7 +2867,7 @@
           <w:sz w:val="24"/>
         </w:rPr>
       </w:pPr>
-      <w:bookmarkStart w:id="6" w:name="_Toc468529923"/>
+      <w:bookmarkStart w:id="6" w:name="_Toc468699619"/>
       <w:r>
         <w:rPr>
           <w:b/>
@@ -3008,7 +3015,7 @@
           <w:sz w:val="24"/>
         </w:rPr>
       </w:pPr>
-      <w:bookmarkStart w:id="7" w:name="_Toc468529924"/>
+      <w:bookmarkStart w:id="7" w:name="_Toc468699620"/>
       <w:r>
         <w:rPr>
           <w:b/>
@@ -3218,7 +3225,7 @@
           <w:sz w:val="24"/>
         </w:rPr>
       </w:pPr>
-      <w:bookmarkStart w:id="8" w:name="_Toc468529925"/>
+      <w:bookmarkStart w:id="8" w:name="_Toc468699621"/>
       <w:r>
         <w:rPr>
           <w:b/>
@@ -3314,7 +3321,7 @@
           <w:sz w:val="24"/>
         </w:rPr>
       </w:pPr>
-      <w:bookmarkStart w:id="9" w:name="_Toc468529926"/>
+      <w:bookmarkStart w:id="9" w:name="_Toc468699622"/>
       <w:r>
         <w:rPr>
           <w:b/>
@@ -3457,7 +3464,7 @@
           <w:b/>
         </w:rPr>
       </w:pPr>
-      <w:bookmarkStart w:id="10" w:name="_Toc468529927"/>
+      <w:bookmarkStart w:id="10" w:name="_Toc468699623"/>
       <w:r>
         <w:rPr>
           <w:b/>
@@ -3486,13 +3493,34 @@
           <w:sz w:val="24"/>
         </w:rPr>
       </w:pPr>
-      <w:bookmarkStart w:id="11" w:name="_Toc468529928"/>
+      <w:bookmarkStart w:id="11" w:name="_Toc468699624"/>
       <w:r>
         <w:rPr>
           <w:b/>
           <w:sz w:val="24"/>
         </w:rPr>
-        <w:t>3.1 Lösningsförslag</w:t>
+        <w:t xml:space="preserve">3.1 </w:t>
+      </w:r>
+      <w:r>
+        <w:rPr>
+          <w:b/>
+          <w:sz w:val="24"/>
+        </w:rPr>
+        <w:t>Användningen</w:t>
+      </w:r>
+      <w:r>
+        <w:rPr>
+          <w:b/>
+          <w:sz w:val="24"/>
+        </w:rPr>
+        <w:t xml:space="preserve"> utav </w:t>
+      </w:r>
+      <w:r>
+        <w:rPr>
+          <w:b/>
+          <w:sz w:val="24"/>
+        </w:rPr>
+        <w:t>affärssystemet</w:t>
       </w:r>
       <w:bookmarkEnd w:id="11"/>
     </w:p>
@@ -3518,7 +3546,7 @@
           <w:sz w:val="24"/>
         </w:rPr>
       </w:pPr>
-      <w:bookmarkStart w:id="12" w:name="_Toc468529929"/>
+      <w:bookmarkStart w:id="12" w:name="_Toc468699625"/>
       <w:r>
         <w:rPr>
           <w:rStyle w:val="Heading2Char"/>
@@ -3615,7 +3643,7 @@
                     </pic:cNvPicPr>
                   </pic:nvPicPr>
                   <pic:blipFill>
-                    <a:blip r:embed="rId14" cstate="print">
+                    <a:blip r:embed="rId15" cstate="print">
                       <a:extLst>
                         <a:ext uri="{28A0092B-C50C-407E-A947-70E740481C1C}">
                           <a14:useLocalDpi xmlns:a14="http://schemas.microsoft.com/office/drawing/2010/main" val="0"/>
@@ -3672,6 +3700,10 @@
     </w:p>
     <w:p>
       <w:r>
+        <w:rPr>
+          <w:noProof/>
+          <w:lang w:eastAsia="sv-SE"/>
+        </w:rPr>
         <w:drawing>
           <wp:anchor distT="0" distB="0" distL="114300" distR="114300" simplePos="0" relativeHeight="251676672" behindDoc="0" locked="0" layoutInCell="1" allowOverlap="1">
             <wp:simplePos x="0" y="0"/>
@@ -3698,7 +3730,7 @@
                     </pic:cNvPicPr>
                   </pic:nvPicPr>
                   <pic:blipFill>
-                    <a:blip r:embed="rId15" cstate="print">
+                    <a:blip r:embed="rId16" cstate="print">
                       <a:extLst>
                         <a:ext uri="{28A0092B-C50C-407E-A947-70E740481C1C}">
                           <a14:useLocalDpi xmlns:a14="http://schemas.microsoft.com/office/drawing/2010/main" val="0"/>
@@ -3835,7 +3867,7 @@
                     </pic:cNvPicPr>
                   </pic:nvPicPr>
                   <pic:blipFill>
-                    <a:blip r:embed="rId16" cstate="print">
+                    <a:blip r:embed="rId17" cstate="print">
                       <a:extLst>
                         <a:ext uri="{28A0092B-C50C-407E-A947-70E740481C1C}">
                           <a14:useLocalDpi xmlns:a14="http://schemas.microsoft.com/office/drawing/2010/main" val="0"/>
@@ -3886,7 +3918,7 @@
       <w:pPr>
         <w:pStyle w:val="Heading3"/>
       </w:pPr>
-      <w:bookmarkStart w:id="13" w:name="_Toc468529930"/>
+      <w:bookmarkStart w:id="13" w:name="_Toc468699626"/>
       <w:r>
         <w:rPr>
           <w:rStyle w:val="Heading2Char"/>
@@ -3917,7 +3949,7 @@
       <w:r>
         <w:br/>
       </w:r>
-      <w:bookmarkStart w:id="14" w:name="_Toc468529931"/>
+      <w:bookmarkStart w:id="14" w:name="_Toc468699627"/>
       <w:r>
         <w:rPr>
           <w:b/>
@@ -3977,7 +4009,7 @@
                     </pic:cNvPicPr>
                   </pic:nvPicPr>
                   <pic:blipFill>
-                    <a:blip r:embed="rId17" cstate="print">
+                    <a:blip r:embed="rId18" cstate="print">
                       <a:extLst>
                         <a:ext uri="{28A0092B-C50C-407E-A947-70E740481C1C}">
                           <a14:useLocalDpi xmlns:a14="http://schemas.microsoft.com/office/drawing/2010/main" val="0"/>
@@ -4039,7 +4071,7 @@
           <w:b/>
         </w:rPr>
       </w:pPr>
-      <w:bookmarkStart w:id="15" w:name="_Toc468529932"/>
+      <w:bookmarkStart w:id="15" w:name="_Toc468699628"/>
       <w:r>
         <w:rPr>
           <w:rStyle w:val="Heading3Char"/>
@@ -4074,7 +4106,7 @@
           <w:b/>
         </w:rPr>
       </w:pPr>
-      <w:bookmarkStart w:id="16" w:name="_Toc468529933"/>
+      <w:bookmarkStart w:id="16" w:name="_Toc468699629"/>
       <w:r>
         <w:rPr>
           <w:rStyle w:val="Heading3Char"/>
@@ -4137,7 +4169,7 @@
                     </pic:cNvPicPr>
                   </pic:nvPicPr>
                   <pic:blipFill>
-                    <a:blip r:embed="rId18" cstate="print">
+                    <a:blip r:embed="rId19" cstate="print">
                       <a:extLst>
                         <a:ext uri="{28A0092B-C50C-407E-A947-70E740481C1C}">
                           <a14:useLocalDpi xmlns:a14="http://schemas.microsoft.com/office/drawing/2010/main" val="0"/>
@@ -4181,7 +4213,7 @@
     </w:p>
     <w:p/>
     <w:p>
-      <w:bookmarkStart w:id="17" w:name="_Toc468529934"/>
+      <w:bookmarkStart w:id="17" w:name="_Toc468699630"/>
       <w:r>
         <w:rPr>
           <w:rStyle w:val="Heading3Char"/>
@@ -4242,7 +4274,7 @@
     </w:p>
     <w:p/>
     <w:p>
-      <w:bookmarkStart w:id="18" w:name="_Toc468529935"/>
+      <w:bookmarkStart w:id="18" w:name="_Toc468699631"/>
       <w:r>
         <w:rPr>
           <w:rStyle w:val="Heading3Char"/>
@@ -4280,7 +4312,7 @@
       </w:pPr>
     </w:p>
     <w:p>
-      <w:bookmarkStart w:id="19" w:name="_Toc468529936"/>
+      <w:bookmarkStart w:id="19" w:name="_Toc468699632"/>
       <w:r>
         <w:rPr>
           <w:rStyle w:val="Heading3Char"/>
@@ -4377,7 +4409,7 @@
                     </pic:cNvPicPr>
                   </pic:nvPicPr>
                   <pic:blipFill>
-                    <a:blip r:embed="rId19" cstate="print">
+                    <a:blip r:embed="rId20" cstate="print">
                       <a:extLst>
                         <a:ext uri="{28A0092B-C50C-407E-A947-70E740481C1C}">
                           <a14:useLocalDpi xmlns:a14="http://schemas.microsoft.com/office/drawing/2010/main" val="0"/>
@@ -4427,7 +4459,9 @@
         <w:rPr>
           <w:rStyle w:val="Heading3Char"/>
           <w:b/>
+          <w:noProof/>
           <w:sz w:val="20"/>
+          <w:lang w:eastAsia="sv-SE"/>
         </w:rPr>
         <w:drawing>
           <wp:anchor distT="0" distB="0" distL="114300" distR="114300" simplePos="0" relativeHeight="251681792" behindDoc="0" locked="0" layoutInCell="1" allowOverlap="1">
@@ -4455,7 +4489,7 @@
                     </pic:cNvPicPr>
                   </pic:nvPicPr>
                   <pic:blipFill>
-                    <a:blip r:embed="rId20">
+                    <a:blip r:embed="rId21">
                       <a:extLst>
                         <a:ext uri="{28A0092B-C50C-407E-A947-70E740481C1C}">
                           <a14:useLocalDpi xmlns:a14="http://schemas.microsoft.com/office/drawing/2010/main" val="0"/>
@@ -4492,7 +4526,7 @@
           </wp:anchor>
         </w:drawing>
       </w:r>
-      <w:bookmarkStart w:id="20" w:name="_Toc468529937"/>
+      <w:bookmarkStart w:id="20" w:name="_Toc468699633"/>
       <w:r>
         <w:rPr>
           <w:rStyle w:val="Heading3Char"/>
@@ -4566,23 +4600,25 @@
           <w:color w:val="000000"/>
           <w:szCs w:val="22"/>
         </w:rPr>
-        <w:t>” representerar den fysiska platsen för organisationens lager</w:t>
-      </w:r>
+        <w:t xml:space="preserve">” representerar den fysiska platsen för organisationens lager som är döpt till arenan. Ett </w:t>
+      </w:r>
+      <w:proofErr w:type="spellStart"/>
       <w:r>
         <w:rPr>
           <w:rFonts w:asciiTheme="majorHAnsi" w:hAnsiTheme="majorHAnsi" w:cs="Arial"/>
           <w:color w:val="000000"/>
           <w:szCs w:val="22"/>
         </w:rPr>
-        <w:t xml:space="preserve"> som är döpt till arenan</w:t>
-      </w:r>
+        <w:t>warehouse</w:t>
+      </w:r>
+      <w:proofErr w:type="spellEnd"/>
       <w:r>
         <w:rPr>
           <w:rFonts w:asciiTheme="majorHAnsi" w:hAnsiTheme="majorHAnsi" w:cs="Arial"/>
           <w:color w:val="000000"/>
           <w:szCs w:val="22"/>
         </w:rPr>
-        <w:t xml:space="preserve">. Ett </w:t>
+        <w:t xml:space="preserve"> har “</w:t>
       </w:r>
       <w:proofErr w:type="spellStart"/>
       <w:r>
@@ -4591,7 +4627,7 @@
           <w:color w:val="000000"/>
           <w:szCs w:val="22"/>
         </w:rPr>
-        <w:t>warehouse</w:t>
+        <w:t>storage</w:t>
       </w:r>
       <w:proofErr w:type="spellEnd"/>
       <w:r>
@@ -4600,57 +4636,23 @@
           <w:color w:val="000000"/>
           <w:szCs w:val="22"/>
         </w:rPr>
-        <w:t xml:space="preserve"> har “</w:t>
-      </w:r>
-      <w:proofErr w:type="spellStart"/>
+        <w:t xml:space="preserve"> bins”</w:t>
+      </w:r>
       <w:r>
         <w:rPr>
           <w:rFonts w:asciiTheme="majorHAnsi" w:hAnsiTheme="majorHAnsi" w:cs="Arial"/>
           <w:color w:val="000000"/>
           <w:szCs w:val="22"/>
         </w:rPr>
-        <w:t>storage</w:t>
-      </w:r>
-      <w:proofErr w:type="spellEnd"/>
+        <w:t xml:space="preserve"> </w:t>
+      </w:r>
       <w:r>
         <w:rPr>
           <w:rFonts w:asciiTheme="majorHAnsi" w:hAnsiTheme="majorHAnsi" w:cs="Arial"/>
           <w:color w:val="000000"/>
           <w:szCs w:val="22"/>
         </w:rPr>
-        <w:t xml:space="preserve"> </w:t>
-      </w:r>
-      <w:r>
-        <w:rPr>
-          <w:rFonts w:asciiTheme="majorHAnsi" w:hAnsiTheme="majorHAnsi" w:cs="Arial"/>
-          <w:color w:val="000000"/>
-          <w:szCs w:val="22"/>
-        </w:rPr>
-        <w:t>bins”</w:t>
-      </w:r>
-      <w:r>
-        <w:rPr>
-          <w:rFonts w:asciiTheme="majorHAnsi" w:hAnsiTheme="majorHAnsi" w:cs="Arial"/>
-          <w:color w:val="000000"/>
-          <w:szCs w:val="22"/>
-        </w:rPr>
-        <w:t xml:space="preserve"> </w:t>
-      </w:r>
-      <w:r>
-        <w:rPr>
-          <w:rFonts w:asciiTheme="majorHAnsi" w:hAnsiTheme="majorHAnsi" w:cs="Arial"/>
-          <w:color w:val="000000"/>
-          <w:szCs w:val="22"/>
-        </w:rPr>
-        <w:t>för</w:t>
-      </w:r>
-      <w:r>
-        <w:rPr>
-          <w:rFonts w:asciiTheme="majorHAnsi" w:hAnsiTheme="majorHAnsi" w:cs="Arial"/>
-          <w:color w:val="000000"/>
-          <w:szCs w:val="22"/>
-        </w:rPr>
-        <w:t xml:space="preserve"> att lättare kunna sortera produkter i lagret</w:t>
+        <w:t>för att lättare kunna sortera produkter i lagret</w:t>
       </w:r>
       <w:r>
         <w:rPr>
@@ -4717,7 +4719,9 @@
         <w:rPr>
           <w:rStyle w:val="Heading3Char"/>
           <w:b/>
+          <w:noProof/>
           <w:sz w:val="20"/>
+          <w:lang w:eastAsia="sv-SE"/>
         </w:rPr>
         <w:lastRenderedPageBreak/>
         <w:drawing>
@@ -4746,7 +4750,7 @@
                     </pic:cNvPicPr>
                   </pic:nvPicPr>
                   <pic:blipFill>
-                    <a:blip r:embed="rId21" cstate="print">
+                    <a:blip r:embed="rId22" cstate="print">
                       <a:extLst>
                         <a:ext uri="{28A0092B-C50C-407E-A947-70E740481C1C}">
                           <a14:useLocalDpi xmlns:a14="http://schemas.microsoft.com/office/drawing/2010/main" val="0"/>
@@ -4783,7 +4787,7 @@
           </wp:anchor>
         </w:drawing>
       </w:r>
-      <w:bookmarkStart w:id="21" w:name="_Toc468529938"/>
+      <w:bookmarkStart w:id="21" w:name="_Toc468699634"/>
       <w:r>
         <w:rPr>
           <w:rStyle w:val="Heading3Char"/>
@@ -4823,21 +4827,7 @@
           <w:rFonts w:asciiTheme="majorHAnsi" w:hAnsiTheme="majorHAnsi" w:cs="Arial"/>
           <w:color w:val="000000"/>
         </w:rPr>
-        <w:t xml:space="preserve">”) som ska ha skapats sedan tidigare. I denna </w:t>
-      </w:r>
-      <w:r>
-        <w:rPr>
-          <w:rFonts w:asciiTheme="majorHAnsi" w:hAnsiTheme="majorHAnsi" w:cs="Arial"/>
-          <w:color w:val="000000"/>
-        </w:rPr>
-        <w:t>tab.</w:t>
-      </w:r>
-      <w:r>
-        <w:rPr>
-          <w:rFonts w:asciiTheme="majorHAnsi" w:hAnsiTheme="majorHAnsi" w:cs="Arial"/>
-          <w:color w:val="000000"/>
-        </w:rPr>
-        <w:t xml:space="preserve"> går det t.ex. att välja vilken va</w:t>
+        <w:t>”) som ska ha skapats sedan tidigare. I denna tab. går det t.ex. att välja vilken va</w:t>
       </w:r>
       <w:r>
         <w:rPr>
@@ -4917,7 +4907,7 @@
                     </pic:cNvPicPr>
                   </pic:nvPicPr>
                   <pic:blipFill>
-                    <a:blip r:embed="rId22">
+                    <a:blip r:embed="rId23">
                       <a:extLst>
                         <a:ext uri="{28A0092B-C50C-407E-A947-70E740481C1C}">
                           <a14:useLocalDpi xmlns:a14="http://schemas.microsoft.com/office/drawing/2010/main" val="0"/>
@@ -4968,7 +4958,7 @@
     <w:p/>
     <w:p/>
     <w:sectPr>
-      <w:footerReference w:type="first" r:id="rId23"/>
+      <w:footerReference w:type="first" r:id="rId24"/>
       <w:pgSz w:w="12240" w:h="15840"/>
       <w:pgMar w:top="1440" w:right="1800" w:bottom="1440" w:left="1800" w:header="720" w:footer="432" w:gutter="0"/>
       <w:pgNumType w:start="1"/>
@@ -5150,6 +5140,7 @@
           <w:calendar w:val="gregorian"/>
         </w:date>
       </w:sdtPr>
+      <w:sdtEndPr/>
       <w:sdtContent>
         <w:r>
           <w:rPr>
@@ -6457,6 +6448,7 @@
   <w:style w:type="character" w:default="1" w:styleId="DefaultParagraphFont">
     <w:name w:val="Default Paragraph Font"/>
     <w:uiPriority w:val="1"/>
+    <w:semiHidden/>
     <w:unhideWhenUsed/>
   </w:style>
   <w:style w:type="table" w:default="1" w:styleId="TableNormal">
@@ -8105,7 +8097,7 @@
 </file>
 
 <file path=customXml/itemProps3.xml><?xml version="1.0" encoding="utf-8"?>
-<ds:datastoreItem xmlns:ds="http://schemas.openxmlformats.org/officeDocument/2006/customXml" ds:itemID="{72AE06FE-A2C6-425F-A2E0-16D1F42212B3}">
+<ds:datastoreItem xmlns:ds="http://schemas.openxmlformats.org/officeDocument/2006/customXml" ds:itemID="{85319F07-4589-420F-BFF7-B6011EEB2667}">
   <ds:schemaRefs>
     <ds:schemaRef ds:uri="http://schemas.openxmlformats.org/officeDocument/2006/bibliography"/>
   </ds:schemaRefs>

</xml_diff>